<commit_message>
Chore: Update May's timesheet
</commit_message>
<xml_diff>
--- a/Money/2017_5.docx
+++ b/Money/2017_5.docx
@@ -292,6 +292,12 @@
               </w:rPr>
               <w:t>3/5</w:t>
             </w:r>
+            <w:r>
+              <w:rPr>
+                <w:lang w:val="en-US"/>
+              </w:rPr>
+              <w:t>, 8/5, 10/5</w:t>
+            </w:r>
           </w:p>
         </w:tc>
         <w:tc>
@@ -418,6 +424,14 @@
                 <w:lang w:val="en-US"/>
               </w:rPr>
             </w:pPr>
+            <w:r>
+              <w:rPr>
+                <w:lang w:val="en-US"/>
+              </w:rPr>
+              <w:t>8/5</w:t>
+            </w:r>
+            <w:bookmarkStart w:id="0" w:name="_GoBack"/>
+            <w:bookmarkEnd w:id="0"/>
           </w:p>
         </w:tc>
         <w:tc>
@@ -557,8 +571,12 @@
               </w:rPr>
               <w:t>3/5</w:t>
             </w:r>
-            <w:bookmarkStart w:id="0" w:name="_GoBack"/>
-            <w:bookmarkEnd w:id="0"/>
+            <w:r>
+              <w:rPr>
+                <w:lang w:val="es-ES"/>
+              </w:rPr>
+              <w:t>, 10/5</w:t>
+            </w:r>
           </w:p>
         </w:tc>
         <w:tc>

</xml_diff>

<commit_message>
Chore: Update pay chart
</commit_message>
<xml_diff>
--- a/Money/2017_5.docx
+++ b/Money/2017_5.docx
@@ -348,6 +348,12 @@
                 <w:lang w:val="en-US"/>
               </w:rPr>
             </w:pPr>
+            <w:r>
+              <w:rPr>
+                <w:lang w:val="en-US"/>
+              </w:rPr>
+              <w:t>29/5</w:t>
+            </w:r>
           </w:p>
         </w:tc>
         <w:tc>
@@ -490,8 +496,6 @@
               </w:rPr>
               <w:t>, 26/5</w:t>
             </w:r>
-            <w:bookmarkStart w:id="0" w:name="_GoBack"/>
-            <w:bookmarkEnd w:id="0"/>
           </w:p>
         </w:tc>
         <w:tc>
@@ -1025,6 +1029,460 @@
               </w:rPr>
               <w:t>$28.350</w:t>
             </w:r>
+          </w:p>
+        </w:tc>
+      </w:tr>
+      <w:tr>
+        <w:trPr>
+          <w:trHeight w:val="706"/>
+        </w:trPr>
+        <w:tc>
+          <w:tcPr>
+            <w:cnfStyle w:val="001000000000" w:firstRow="0" w:lastRow="0" w:firstColumn="1" w:lastColumn="0" w:oddVBand="0" w:evenVBand="0" w:oddHBand="0" w:evenHBand="0" w:firstRowFirstColumn="0" w:firstRowLastColumn="0" w:lastRowFirstColumn="0" w:lastRowLastColumn="0"/>
+            <w:tcW w:w="1834" w:type="dxa"/>
+          </w:tcPr>
+          <w:p>
+            <w:pPr>
+              <w:rPr>
+                <w:lang w:val="en-US"/>
+              </w:rPr>
+            </w:pPr>
+            <w:r>
+              <w:rPr>
+                <w:lang w:val="en-US"/>
+              </w:rPr>
+              <w:t>Ignacio</w:t>
+            </w:r>
+          </w:p>
+        </w:tc>
+        <w:tc>
+          <w:tcPr>
+            <w:tcW w:w="1636" w:type="dxa"/>
+          </w:tcPr>
+          <w:p>
+            <w:pPr>
+              <w:cnfStyle w:val="000000000000" w:firstRow="0" w:lastRow="0" w:firstColumn="0" w:lastColumn="0" w:oddVBand="0" w:evenVBand="0" w:oddHBand="0" w:evenHBand="0" w:firstRowFirstColumn="0" w:firstRowLastColumn="0" w:lastRowFirstColumn="0" w:lastRowLastColumn="0"/>
+              <w:rPr>
+                <w:lang w:val="en-US"/>
+              </w:rPr>
+            </w:pPr>
+            <w:r>
+              <w:rPr>
+                <w:lang w:val="en-US"/>
+              </w:rPr>
+              <w:t>25/5, 30/5</w:t>
+            </w:r>
+          </w:p>
+        </w:tc>
+        <w:tc>
+          <w:tcPr>
+            <w:tcW w:w="1776" w:type="dxa"/>
+          </w:tcPr>
+          <w:p>
+            <w:pPr>
+              <w:cnfStyle w:val="000000000000" w:firstRow="0" w:lastRow="0" w:firstColumn="0" w:lastColumn="0" w:oddVBand="0" w:evenVBand="0" w:oddHBand="0" w:evenHBand="0" w:firstRowFirstColumn="0" w:firstRowLastColumn="0" w:lastRowFirstColumn="0" w:lastRowLastColumn="0"/>
+              <w:rPr>
+                <w:lang w:val="en-US"/>
+              </w:rPr>
+            </w:pPr>
+          </w:p>
+        </w:tc>
+        <w:tc>
+          <w:tcPr>
+            <w:tcW w:w="1620" w:type="dxa"/>
+          </w:tcPr>
+          <w:p>
+            <w:pPr>
+              <w:cnfStyle w:val="000000000000" w:firstRow="0" w:lastRow="0" w:firstColumn="0" w:lastColumn="0" w:oddVBand="0" w:evenVBand="0" w:oddHBand="0" w:evenHBand="0" w:firstRowFirstColumn="0" w:firstRowLastColumn="0" w:lastRowFirstColumn="0" w:lastRowLastColumn="0"/>
+              <w:rPr>
+                <w:lang w:val="en-US"/>
+              </w:rPr>
+            </w:pPr>
+          </w:p>
+        </w:tc>
+        <w:tc>
+          <w:tcPr>
+            <w:tcW w:w="1367" w:type="dxa"/>
+          </w:tcPr>
+          <w:p>
+            <w:pPr>
+              <w:cnfStyle w:val="000000000000" w:firstRow="0" w:lastRow="0" w:firstColumn="0" w:lastColumn="0" w:oddVBand="0" w:evenVBand="0" w:oddHBand="0" w:evenHBand="0" w:firstRowFirstColumn="0" w:firstRowLastColumn="0" w:lastRowFirstColumn="0" w:lastRowLastColumn="0"/>
+              <w:rPr>
+                <w:lang w:val="en-US"/>
+              </w:rPr>
+            </w:pPr>
+          </w:p>
+        </w:tc>
+        <w:tc>
+          <w:tcPr>
+            <w:tcW w:w="1399" w:type="dxa"/>
+          </w:tcPr>
+          <w:p>
+            <w:pPr>
+              <w:cnfStyle w:val="000000000000" w:firstRow="0" w:lastRow="0" w:firstColumn="0" w:lastColumn="0" w:oddVBand="0" w:evenVBand="0" w:oddHBand="0" w:evenHBand="0" w:firstRowFirstColumn="0" w:firstRowLastColumn="0" w:lastRowFirstColumn="0" w:lastRowLastColumn="0"/>
+              <w:rPr>
+                <w:lang w:val="en-US"/>
+              </w:rPr>
+            </w:pPr>
+          </w:p>
+        </w:tc>
+        <w:tc>
+          <w:tcPr>
+            <w:tcW w:w="1667" w:type="dxa"/>
+          </w:tcPr>
+          <w:p>
+            <w:pPr>
+              <w:cnfStyle w:val="000000000000" w:firstRow="0" w:lastRow="0" w:firstColumn="0" w:lastColumn="0" w:oddVBand="0" w:evenVBand="0" w:oddHBand="0" w:evenHBand="0" w:firstRowFirstColumn="0" w:firstRowLastColumn="0" w:lastRowFirstColumn="0" w:lastRowLastColumn="0"/>
+              <w:rPr>
+                <w:lang w:val="en-US"/>
+              </w:rPr>
+            </w:pPr>
+          </w:p>
+        </w:tc>
+      </w:tr>
+      <w:tr>
+        <w:trPr>
+          <w:cnfStyle w:val="000000100000" w:firstRow="0" w:lastRow="0" w:firstColumn="0" w:lastColumn="0" w:oddVBand="0" w:evenVBand="0" w:oddHBand="1" w:evenHBand="0" w:firstRowFirstColumn="0" w:firstRowLastColumn="0" w:lastRowFirstColumn="0" w:lastRowLastColumn="0"/>
+          <w:trHeight w:val="706"/>
+        </w:trPr>
+        <w:tc>
+          <w:tcPr>
+            <w:cnfStyle w:val="001000000000" w:firstRow="0" w:lastRow="0" w:firstColumn="1" w:lastColumn="0" w:oddVBand="0" w:evenVBand="0" w:oddHBand="0" w:evenHBand="0" w:firstRowFirstColumn="0" w:firstRowLastColumn="0" w:lastRowFirstColumn="0" w:lastRowLastColumn="0"/>
+            <w:tcW w:w="1834" w:type="dxa"/>
+          </w:tcPr>
+          <w:p>
+            <w:pPr>
+              <w:rPr>
+                <w:lang w:val="en-US"/>
+              </w:rPr>
+            </w:pPr>
+            <w:r>
+              <w:rPr>
+                <w:lang w:val="en-US"/>
+              </w:rPr>
+              <w:t>Sabastian</w:t>
+            </w:r>
+          </w:p>
+        </w:tc>
+        <w:tc>
+          <w:tcPr>
+            <w:tcW w:w="1636" w:type="dxa"/>
+          </w:tcPr>
+          <w:p>
+            <w:pPr>
+              <w:cnfStyle w:val="000000100000" w:firstRow="0" w:lastRow="0" w:firstColumn="0" w:lastColumn="0" w:oddVBand="0" w:evenVBand="0" w:oddHBand="1" w:evenHBand="0" w:firstRowFirstColumn="0" w:firstRowLastColumn="0" w:lastRowFirstColumn="0" w:lastRowLastColumn="0"/>
+              <w:rPr>
+                <w:lang w:val="en-US"/>
+              </w:rPr>
+            </w:pPr>
+            <w:r>
+              <w:rPr>
+                <w:lang w:val="en-US"/>
+              </w:rPr>
+              <w:t>30/5</w:t>
+            </w:r>
+            <w:bookmarkStart w:id="0" w:name="_GoBack"/>
+            <w:bookmarkEnd w:id="0"/>
+          </w:p>
+        </w:tc>
+        <w:tc>
+          <w:tcPr>
+            <w:tcW w:w="1776" w:type="dxa"/>
+          </w:tcPr>
+          <w:p>
+            <w:pPr>
+              <w:cnfStyle w:val="000000100000" w:firstRow="0" w:lastRow="0" w:firstColumn="0" w:lastColumn="0" w:oddVBand="0" w:evenVBand="0" w:oddHBand="1" w:evenHBand="0" w:firstRowFirstColumn="0" w:firstRowLastColumn="0" w:lastRowFirstColumn="0" w:lastRowLastColumn="0"/>
+              <w:rPr>
+                <w:lang w:val="en-US"/>
+              </w:rPr>
+            </w:pPr>
+          </w:p>
+        </w:tc>
+        <w:tc>
+          <w:tcPr>
+            <w:tcW w:w="1620" w:type="dxa"/>
+          </w:tcPr>
+          <w:p>
+            <w:pPr>
+              <w:cnfStyle w:val="000000100000" w:firstRow="0" w:lastRow="0" w:firstColumn="0" w:lastColumn="0" w:oddVBand="0" w:evenVBand="0" w:oddHBand="1" w:evenHBand="0" w:firstRowFirstColumn="0" w:firstRowLastColumn="0" w:lastRowFirstColumn="0" w:lastRowLastColumn="0"/>
+              <w:rPr>
+                <w:lang w:val="en-US"/>
+              </w:rPr>
+            </w:pPr>
+            <w:r>
+              <w:rPr>
+                <w:lang w:val="en-US"/>
+              </w:rPr>
+              <w:t>25/5</w:t>
+            </w:r>
+          </w:p>
+        </w:tc>
+        <w:tc>
+          <w:tcPr>
+            <w:tcW w:w="1367" w:type="dxa"/>
+          </w:tcPr>
+          <w:p>
+            <w:pPr>
+              <w:cnfStyle w:val="000000100000" w:firstRow="0" w:lastRow="0" w:firstColumn="0" w:lastColumn="0" w:oddVBand="0" w:evenVBand="0" w:oddHBand="1" w:evenHBand="0" w:firstRowFirstColumn="0" w:firstRowLastColumn="0" w:lastRowFirstColumn="0" w:lastRowLastColumn="0"/>
+              <w:rPr>
+                <w:lang w:val="en-US"/>
+              </w:rPr>
+            </w:pPr>
+          </w:p>
+        </w:tc>
+        <w:tc>
+          <w:tcPr>
+            <w:tcW w:w="1399" w:type="dxa"/>
+          </w:tcPr>
+          <w:p>
+            <w:pPr>
+              <w:cnfStyle w:val="000000100000" w:firstRow="0" w:lastRow="0" w:firstColumn="0" w:lastColumn="0" w:oddVBand="0" w:evenVBand="0" w:oddHBand="1" w:evenHBand="0" w:firstRowFirstColumn="0" w:firstRowLastColumn="0" w:lastRowFirstColumn="0" w:lastRowLastColumn="0"/>
+              <w:rPr>
+                <w:lang w:val="en-US"/>
+              </w:rPr>
+            </w:pPr>
+          </w:p>
+        </w:tc>
+        <w:tc>
+          <w:tcPr>
+            <w:tcW w:w="1667" w:type="dxa"/>
+          </w:tcPr>
+          <w:p>
+            <w:pPr>
+              <w:cnfStyle w:val="000000100000" w:firstRow="0" w:lastRow="0" w:firstColumn="0" w:lastColumn="0" w:oddVBand="0" w:evenVBand="0" w:oddHBand="1" w:evenHBand="0" w:firstRowFirstColumn="0" w:firstRowLastColumn="0" w:lastRowFirstColumn="0" w:lastRowLastColumn="0"/>
+              <w:rPr>
+                <w:lang w:val="en-US"/>
+              </w:rPr>
+            </w:pPr>
+          </w:p>
+        </w:tc>
+      </w:tr>
+      <w:tr>
+        <w:trPr>
+          <w:trHeight w:val="706"/>
+        </w:trPr>
+        <w:tc>
+          <w:tcPr>
+            <w:cnfStyle w:val="001000000000" w:firstRow="0" w:lastRow="0" w:firstColumn="1" w:lastColumn="0" w:oddVBand="0" w:evenVBand="0" w:oddHBand="0" w:evenHBand="0" w:firstRowFirstColumn="0" w:firstRowLastColumn="0" w:lastRowFirstColumn="0" w:lastRowLastColumn="0"/>
+            <w:tcW w:w="1834" w:type="dxa"/>
+          </w:tcPr>
+          <w:p>
+            <w:pPr>
+              <w:rPr>
+                <w:lang w:val="en-US"/>
+              </w:rPr>
+            </w:pPr>
+            <w:r>
+              <w:rPr>
+                <w:lang w:val="en-US"/>
+              </w:rPr>
+              <w:t>Mauricio</w:t>
+            </w:r>
+          </w:p>
+        </w:tc>
+        <w:tc>
+          <w:tcPr>
+            <w:tcW w:w="1636" w:type="dxa"/>
+          </w:tcPr>
+          <w:p>
+            <w:pPr>
+              <w:cnfStyle w:val="000000000000" w:firstRow="0" w:lastRow="0" w:firstColumn="0" w:lastColumn="0" w:oddVBand="0" w:evenVBand="0" w:oddHBand="0" w:evenHBand="0" w:firstRowFirstColumn="0" w:firstRowLastColumn="0" w:lastRowFirstColumn="0" w:lastRowLastColumn="0"/>
+              <w:rPr>
+                <w:lang w:val="en-US"/>
+              </w:rPr>
+            </w:pPr>
+            <w:r>
+              <w:rPr>
+                <w:lang w:val="en-US"/>
+              </w:rPr>
+              <w:t>30/5</w:t>
+            </w:r>
+          </w:p>
+        </w:tc>
+        <w:tc>
+          <w:tcPr>
+            <w:tcW w:w="1776" w:type="dxa"/>
+          </w:tcPr>
+          <w:p>
+            <w:pPr>
+              <w:cnfStyle w:val="000000000000" w:firstRow="0" w:lastRow="0" w:firstColumn="0" w:lastColumn="0" w:oddVBand="0" w:evenVBand="0" w:oddHBand="0" w:evenHBand="0" w:firstRowFirstColumn="0" w:firstRowLastColumn="0" w:lastRowFirstColumn="0" w:lastRowLastColumn="0"/>
+              <w:rPr>
+                <w:lang w:val="en-US"/>
+              </w:rPr>
+            </w:pPr>
+          </w:p>
+        </w:tc>
+        <w:tc>
+          <w:tcPr>
+            <w:tcW w:w="1620" w:type="dxa"/>
+          </w:tcPr>
+          <w:p>
+            <w:pPr>
+              <w:cnfStyle w:val="000000000000" w:firstRow="0" w:lastRow="0" w:firstColumn="0" w:lastColumn="0" w:oddVBand="0" w:evenVBand="0" w:oddHBand="0" w:evenHBand="0" w:firstRowFirstColumn="0" w:firstRowLastColumn="0" w:lastRowFirstColumn="0" w:lastRowLastColumn="0"/>
+              <w:rPr>
+                <w:lang w:val="en-US"/>
+              </w:rPr>
+            </w:pPr>
+            <w:r>
+              <w:rPr>
+                <w:lang w:val="en-US"/>
+              </w:rPr>
+              <w:t>25/5</w:t>
+            </w:r>
+          </w:p>
+        </w:tc>
+        <w:tc>
+          <w:tcPr>
+            <w:tcW w:w="1367" w:type="dxa"/>
+          </w:tcPr>
+          <w:p>
+            <w:pPr>
+              <w:cnfStyle w:val="000000000000" w:firstRow="0" w:lastRow="0" w:firstColumn="0" w:lastColumn="0" w:oddVBand="0" w:evenVBand="0" w:oddHBand="0" w:evenHBand="0" w:firstRowFirstColumn="0" w:firstRowLastColumn="0" w:lastRowFirstColumn="0" w:lastRowLastColumn="0"/>
+              <w:rPr>
+                <w:lang w:val="en-US"/>
+              </w:rPr>
+            </w:pPr>
+          </w:p>
+        </w:tc>
+        <w:tc>
+          <w:tcPr>
+            <w:tcW w:w="1399" w:type="dxa"/>
+          </w:tcPr>
+          <w:p>
+            <w:pPr>
+              <w:cnfStyle w:val="000000000000" w:firstRow="0" w:lastRow="0" w:firstColumn="0" w:lastColumn="0" w:oddVBand="0" w:evenVBand="0" w:oddHBand="0" w:evenHBand="0" w:firstRowFirstColumn="0" w:firstRowLastColumn="0" w:lastRowFirstColumn="0" w:lastRowLastColumn="0"/>
+              <w:rPr>
+                <w:lang w:val="en-US"/>
+              </w:rPr>
+            </w:pPr>
+          </w:p>
+        </w:tc>
+        <w:tc>
+          <w:tcPr>
+            <w:tcW w:w="1667" w:type="dxa"/>
+          </w:tcPr>
+          <w:p>
+            <w:pPr>
+              <w:cnfStyle w:val="000000000000" w:firstRow="0" w:lastRow="0" w:firstColumn="0" w:lastColumn="0" w:oddVBand="0" w:evenVBand="0" w:oddHBand="0" w:evenHBand="0" w:firstRowFirstColumn="0" w:firstRowLastColumn="0" w:lastRowFirstColumn="0" w:lastRowLastColumn="0"/>
+              <w:rPr>
+                <w:lang w:val="en-US"/>
+              </w:rPr>
+            </w:pPr>
+          </w:p>
+        </w:tc>
+      </w:tr>
+      <w:tr>
+        <w:trPr>
+          <w:cnfStyle w:val="000000100000" w:firstRow="0" w:lastRow="0" w:firstColumn="0" w:lastColumn="0" w:oddVBand="0" w:evenVBand="0" w:oddHBand="1" w:evenHBand="0" w:firstRowFirstColumn="0" w:firstRowLastColumn="0" w:lastRowFirstColumn="0" w:lastRowLastColumn="0"/>
+          <w:trHeight w:val="706"/>
+        </w:trPr>
+        <w:tc>
+          <w:tcPr>
+            <w:cnfStyle w:val="001000000000" w:firstRow="0" w:lastRow="0" w:firstColumn="1" w:lastColumn="0" w:oddVBand="0" w:evenVBand="0" w:oddHBand="0" w:evenHBand="0" w:firstRowFirstColumn="0" w:firstRowLastColumn="0" w:lastRowFirstColumn="0" w:lastRowLastColumn="0"/>
+            <w:tcW w:w="1834" w:type="dxa"/>
+          </w:tcPr>
+          <w:p>
+            <w:pPr>
+              <w:rPr>
+                <w:lang w:val="en-US"/>
+              </w:rPr>
+            </w:pPr>
+            <w:r>
+              <w:rPr>
+                <w:lang w:val="en-US"/>
+              </w:rPr>
+              <w:t>Carlos</w:t>
+            </w:r>
+          </w:p>
+        </w:tc>
+        <w:tc>
+          <w:tcPr>
+            <w:tcW w:w="1636" w:type="dxa"/>
+          </w:tcPr>
+          <w:p>
+            <w:pPr>
+              <w:cnfStyle w:val="000000100000" w:firstRow="0" w:lastRow="0" w:firstColumn="0" w:lastColumn="0" w:oddVBand="0" w:evenVBand="0" w:oddHBand="1" w:evenHBand="0" w:firstRowFirstColumn="0" w:firstRowLastColumn="0" w:lastRowFirstColumn="0" w:lastRowLastColumn="0"/>
+              <w:rPr>
+                <w:lang w:val="en-US"/>
+              </w:rPr>
+            </w:pPr>
+          </w:p>
+        </w:tc>
+        <w:tc>
+          <w:tcPr>
+            <w:tcW w:w="1776" w:type="dxa"/>
+          </w:tcPr>
+          <w:p>
+            <w:pPr>
+              <w:cnfStyle w:val="000000100000" w:firstRow="0" w:lastRow="0" w:firstColumn="0" w:lastColumn="0" w:oddVBand="0" w:evenVBand="0" w:oddHBand="1" w:evenHBand="0" w:firstRowFirstColumn="0" w:firstRowLastColumn="0" w:lastRowFirstColumn="0" w:lastRowLastColumn="0"/>
+              <w:rPr>
+                <w:lang w:val="en-US"/>
+              </w:rPr>
+            </w:pPr>
+            <w:r>
+              <w:rPr>
+                <w:lang w:val="en-US"/>
+              </w:rPr>
+              <w:t>31/5</w:t>
+            </w:r>
+          </w:p>
+        </w:tc>
+        <w:tc>
+          <w:tcPr>
+            <w:tcW w:w="1620" w:type="dxa"/>
+          </w:tcPr>
+          <w:p>
+            <w:pPr>
+              <w:cnfStyle w:val="000000100000" w:firstRow="0" w:lastRow="0" w:firstColumn="0" w:lastColumn="0" w:oddVBand="0" w:evenVBand="0" w:oddHBand="1" w:evenHBand="0" w:firstRowFirstColumn="0" w:firstRowLastColumn="0" w:lastRowFirstColumn="0" w:lastRowLastColumn="0"/>
+              <w:rPr>
+                <w:lang w:val="en-US"/>
+              </w:rPr>
+            </w:pPr>
+            <w:r>
+              <w:rPr>
+                <w:lang w:val="en-US"/>
+              </w:rPr>
+              <w:t>29/5</w:t>
+            </w:r>
+          </w:p>
+        </w:tc>
+        <w:tc>
+          <w:tcPr>
+            <w:tcW w:w="1367" w:type="dxa"/>
+          </w:tcPr>
+          <w:p>
+            <w:pPr>
+              <w:cnfStyle w:val="000000100000" w:firstRow="0" w:lastRow="0" w:firstColumn="0" w:lastColumn="0" w:oddVBand="0" w:evenVBand="0" w:oddHBand="1" w:evenHBand="0" w:firstRowFirstColumn="0" w:firstRowLastColumn="0" w:lastRowFirstColumn="0" w:lastRowLastColumn="0"/>
+              <w:rPr>
+                <w:lang w:val="en-US"/>
+              </w:rPr>
+            </w:pPr>
+          </w:p>
+        </w:tc>
+        <w:tc>
+          <w:tcPr>
+            <w:tcW w:w="1399" w:type="dxa"/>
+          </w:tcPr>
+          <w:p>
+            <w:pPr>
+              <w:cnfStyle w:val="000000100000" w:firstRow="0" w:lastRow="0" w:firstColumn="0" w:lastColumn="0" w:oddVBand="0" w:evenVBand="0" w:oddHBand="1" w:evenHBand="0" w:firstRowFirstColumn="0" w:firstRowLastColumn="0" w:lastRowFirstColumn="0" w:lastRowLastColumn="0"/>
+              <w:rPr>
+                <w:lang w:val="en-US"/>
+              </w:rPr>
+            </w:pPr>
+          </w:p>
+        </w:tc>
+        <w:tc>
+          <w:tcPr>
+            <w:tcW w:w="1667" w:type="dxa"/>
+          </w:tcPr>
+          <w:p>
+            <w:pPr>
+              <w:cnfStyle w:val="000000100000" w:firstRow="0" w:lastRow="0" w:firstColumn="0" w:lastColumn="0" w:oddVBand="0" w:evenVBand="0" w:oddHBand="1" w:evenHBand="0" w:firstRowFirstColumn="0" w:firstRowLastColumn="0" w:lastRowFirstColumn="0" w:lastRowLastColumn="0"/>
+              <w:rPr>
+                <w:lang w:val="en-US"/>
+              </w:rPr>
+            </w:pPr>
           </w:p>
         </w:tc>
       </w:tr>

</xml_diff>

<commit_message>
Feat: Add 2nd report of Jorge
</commit_message>
<xml_diff>
--- a/Money/2017_5.docx
+++ b/Money/2017_5.docx
@@ -1762,12 +1762,14 @@
                 <w:lang w:val="en-US"/>
               </w:rPr>
             </w:pPr>
-            <w:r>
-              <w:rPr>
-                <w:lang w:val="en-US"/>
-              </w:rPr>
-              <w:t>Totals</w:t>
-            </w:r>
+            <w:proofErr w:type="spellStart"/>
+            <w:r>
+              <w:rPr>
+                <w:lang w:val="en-US"/>
+              </w:rPr>
+              <w:t>Veronica</w:t>
+            </w:r>
+            <w:proofErr w:type="spellEnd"/>
           </w:p>
         </w:tc>
         <w:tc>
@@ -1785,13 +1787,7 @@
               <w:rPr>
                 <w:lang w:val="en-US"/>
               </w:rPr>
-              <w:t>23</w:t>
-            </w:r>
-            <w:r>
-              <w:rPr>
-                <w:lang w:val="en-US"/>
-              </w:rPr>
-              <w:t xml:space="preserve"> Days</w:t>
+              <w:t>5/29, 5/31</w:t>
             </w:r>
           </w:p>
         </w:tc>
@@ -1806,24 +1802,6 @@
                 <w:lang w:val="en-US"/>
               </w:rPr>
             </w:pPr>
-            <w:r>
-              <w:rPr>
-                <w:lang w:val="en-US"/>
-              </w:rPr>
-              <w:t>5</w:t>
-            </w:r>
-            <w:r>
-              <w:rPr>
-                <w:lang w:val="en-US"/>
-              </w:rPr>
-              <w:t xml:space="preserve"> Day</w:t>
-            </w:r>
-            <w:r>
-              <w:rPr>
-                <w:lang w:val="en-US"/>
-              </w:rPr>
-              <w:t>s</w:t>
-            </w:r>
           </w:p>
         </w:tc>
         <w:tc>
@@ -1837,24 +1815,6 @@
                 <w:lang w:val="en-US"/>
               </w:rPr>
             </w:pPr>
-            <w:r>
-              <w:rPr>
-                <w:lang w:val="en-US"/>
-              </w:rPr>
-              <w:t>8</w:t>
-            </w:r>
-            <w:r>
-              <w:rPr>
-                <w:lang w:val="en-US"/>
-              </w:rPr>
-              <w:t xml:space="preserve"> Day</w:t>
-            </w:r>
-            <w:r>
-              <w:rPr>
-                <w:lang w:val="en-US"/>
-              </w:rPr>
-              <w:t>s</w:t>
-            </w:r>
           </w:p>
         </w:tc>
         <w:tc>
@@ -1868,6 +1828,12 @@
                 <w:lang w:val="en-US"/>
               </w:rPr>
             </w:pPr>
+            <w:r>
+              <w:rPr>
+                <w:lang w:val="en-US"/>
+              </w:rPr>
+              <w:t>3*$10.500</w:t>
+            </w:r>
           </w:p>
         </w:tc>
         <w:tc>
@@ -1885,13 +1851,7 @@
               <w:rPr>
                 <w:lang w:val="en-US"/>
               </w:rPr>
-              <w:t>$</w:t>
-            </w:r>
-            <w:r>
-              <w:rPr>
-                <w:lang w:val="en-US"/>
-              </w:rPr>
-              <w:t>445.125</w:t>
+              <w:t>$31.500</w:t>
             </w:r>
           </w:p>
         </w:tc>
@@ -1910,13 +1870,7 @@
               <w:rPr>
                 <w:lang w:val="en-US"/>
               </w:rPr>
-              <w:t>$</w:t>
-            </w:r>
-            <w:r>
-              <w:rPr>
-                <w:lang w:val="en-US"/>
-              </w:rPr>
-              <w:t>400.613</w:t>
+              <w:t>$28.350</w:t>
             </w:r>
           </w:p>
         </w:tc>
@@ -1936,6 +1890,12 @@
                 <w:lang w:val="en-US"/>
               </w:rPr>
             </w:pPr>
+            <w:r>
+              <w:rPr>
+                <w:lang w:val="en-US"/>
+              </w:rPr>
+              <w:t>Totals</w:t>
+            </w:r>
           </w:p>
         </w:tc>
         <w:tc>
@@ -1949,6 +1909,18 @@
                 <w:lang w:val="en-US"/>
               </w:rPr>
             </w:pPr>
+            <w:r>
+              <w:rPr>
+                <w:lang w:val="en-US"/>
+              </w:rPr>
+              <w:t>23</w:t>
+            </w:r>
+            <w:r>
+              <w:rPr>
+                <w:lang w:val="en-US"/>
+              </w:rPr>
+              <w:t xml:space="preserve"> Days</w:t>
+            </w:r>
           </w:p>
         </w:tc>
         <w:tc>
@@ -1962,6 +1934,24 @@
                 <w:lang w:val="en-US"/>
               </w:rPr>
             </w:pPr>
+            <w:r>
+              <w:rPr>
+                <w:lang w:val="en-US"/>
+              </w:rPr>
+              <w:t>5</w:t>
+            </w:r>
+            <w:r>
+              <w:rPr>
+                <w:lang w:val="en-US"/>
+              </w:rPr>
+              <w:t xml:space="preserve"> Day</w:t>
+            </w:r>
+            <w:r>
+              <w:rPr>
+                <w:lang w:val="en-US"/>
+              </w:rPr>
+              <w:t>s</w:t>
+            </w:r>
           </w:p>
         </w:tc>
         <w:tc>
@@ -1975,6 +1965,24 @@
                 <w:lang w:val="en-US"/>
               </w:rPr>
             </w:pPr>
+            <w:r>
+              <w:rPr>
+                <w:lang w:val="en-US"/>
+              </w:rPr>
+              <w:t>8</w:t>
+            </w:r>
+            <w:r>
+              <w:rPr>
+                <w:lang w:val="en-US"/>
+              </w:rPr>
+              <w:t xml:space="preserve"> Day</w:t>
+            </w:r>
+            <w:r>
+              <w:rPr>
+                <w:lang w:val="en-US"/>
+              </w:rPr>
+              <w:t>s</w:t>
+            </w:r>
           </w:p>
         </w:tc>
         <w:tc>
@@ -2001,6 +2009,18 @@
                 <w:lang w:val="en-US"/>
               </w:rPr>
             </w:pPr>
+            <w:r>
+              <w:rPr>
+                <w:lang w:val="en-US"/>
+              </w:rPr>
+              <w:t>$</w:t>
+            </w:r>
+            <w:r>
+              <w:rPr>
+                <w:lang w:val="en-US"/>
+              </w:rPr>
+              <w:t>445.125</w:t>
+            </w:r>
           </w:p>
         </w:tc>
         <w:tc>
@@ -2010,6 +2030,117 @@
           <w:p>
             <w:pPr>
               <w:cnfStyle w:val="000000000000" w:firstRow="0" w:lastRow="0" w:firstColumn="0" w:lastColumn="0" w:oddVBand="0" w:evenVBand="0" w:oddHBand="0" w:evenHBand="0" w:firstRowFirstColumn="0" w:firstRowLastColumn="0" w:lastRowFirstColumn="0" w:lastRowLastColumn="0"/>
+              <w:rPr>
+                <w:lang w:val="en-US"/>
+              </w:rPr>
+            </w:pPr>
+            <w:r>
+              <w:rPr>
+                <w:lang w:val="en-US"/>
+              </w:rPr>
+              <w:t>$</w:t>
+            </w:r>
+            <w:r>
+              <w:rPr>
+                <w:lang w:val="en-US"/>
+              </w:rPr>
+              <w:t>429.226</w:t>
+            </w:r>
+            <w:bookmarkStart w:id="0" w:name="_GoBack"/>
+            <w:bookmarkEnd w:id="0"/>
+          </w:p>
+        </w:tc>
+      </w:tr>
+      <w:tr>
+        <w:trPr>
+          <w:cnfStyle w:val="000000100000" w:firstRow="0" w:lastRow="0" w:firstColumn="0" w:lastColumn="0" w:oddVBand="0" w:evenVBand="0" w:oddHBand="1" w:evenHBand="0" w:firstRowFirstColumn="0" w:firstRowLastColumn="0" w:lastRowFirstColumn="0" w:lastRowLastColumn="0"/>
+          <w:trHeight w:val="706"/>
+        </w:trPr>
+        <w:tc>
+          <w:tcPr>
+            <w:cnfStyle w:val="001000000000" w:firstRow="0" w:lastRow="0" w:firstColumn="1" w:lastColumn="0" w:oddVBand="0" w:evenVBand="0" w:oddHBand="0" w:evenHBand="0" w:firstRowFirstColumn="0" w:firstRowLastColumn="0" w:lastRowFirstColumn="0" w:lastRowLastColumn="0"/>
+            <w:tcW w:w="1834" w:type="dxa"/>
+          </w:tcPr>
+          <w:p>
+            <w:pPr>
+              <w:rPr>
+                <w:lang w:val="en-US"/>
+              </w:rPr>
+            </w:pPr>
+          </w:p>
+        </w:tc>
+        <w:tc>
+          <w:tcPr>
+            <w:tcW w:w="1636" w:type="dxa"/>
+          </w:tcPr>
+          <w:p>
+            <w:pPr>
+              <w:cnfStyle w:val="000000100000" w:firstRow="0" w:lastRow="0" w:firstColumn="0" w:lastColumn="0" w:oddVBand="0" w:evenVBand="0" w:oddHBand="1" w:evenHBand="0" w:firstRowFirstColumn="0" w:firstRowLastColumn="0" w:lastRowFirstColumn="0" w:lastRowLastColumn="0"/>
+              <w:rPr>
+                <w:lang w:val="en-US"/>
+              </w:rPr>
+            </w:pPr>
+          </w:p>
+        </w:tc>
+        <w:tc>
+          <w:tcPr>
+            <w:tcW w:w="1776" w:type="dxa"/>
+          </w:tcPr>
+          <w:p>
+            <w:pPr>
+              <w:cnfStyle w:val="000000100000" w:firstRow="0" w:lastRow="0" w:firstColumn="0" w:lastColumn="0" w:oddVBand="0" w:evenVBand="0" w:oddHBand="1" w:evenHBand="0" w:firstRowFirstColumn="0" w:firstRowLastColumn="0" w:lastRowFirstColumn="0" w:lastRowLastColumn="0"/>
+              <w:rPr>
+                <w:lang w:val="en-US"/>
+              </w:rPr>
+            </w:pPr>
+          </w:p>
+        </w:tc>
+        <w:tc>
+          <w:tcPr>
+            <w:tcW w:w="1620" w:type="dxa"/>
+          </w:tcPr>
+          <w:p>
+            <w:pPr>
+              <w:cnfStyle w:val="000000100000" w:firstRow="0" w:lastRow="0" w:firstColumn="0" w:lastColumn="0" w:oddVBand="0" w:evenVBand="0" w:oddHBand="1" w:evenHBand="0" w:firstRowFirstColumn="0" w:firstRowLastColumn="0" w:lastRowFirstColumn="0" w:lastRowLastColumn="0"/>
+              <w:rPr>
+                <w:lang w:val="en-US"/>
+              </w:rPr>
+            </w:pPr>
+          </w:p>
+        </w:tc>
+        <w:tc>
+          <w:tcPr>
+            <w:tcW w:w="1367" w:type="dxa"/>
+          </w:tcPr>
+          <w:p>
+            <w:pPr>
+              <w:cnfStyle w:val="000000100000" w:firstRow="0" w:lastRow="0" w:firstColumn="0" w:lastColumn="0" w:oddVBand="0" w:evenVBand="0" w:oddHBand="1" w:evenHBand="0" w:firstRowFirstColumn="0" w:firstRowLastColumn="0" w:lastRowFirstColumn="0" w:lastRowLastColumn="0"/>
+              <w:rPr>
+                <w:lang w:val="en-US"/>
+              </w:rPr>
+            </w:pPr>
+          </w:p>
+        </w:tc>
+        <w:tc>
+          <w:tcPr>
+            <w:tcW w:w="1399" w:type="dxa"/>
+          </w:tcPr>
+          <w:p>
+            <w:pPr>
+              <w:cnfStyle w:val="000000100000" w:firstRow="0" w:lastRow="0" w:firstColumn="0" w:lastColumn="0" w:oddVBand="0" w:evenVBand="0" w:oddHBand="1" w:evenHBand="0" w:firstRowFirstColumn="0" w:firstRowLastColumn="0" w:lastRowFirstColumn="0" w:lastRowLastColumn="0"/>
+              <w:rPr>
+                <w:lang w:val="en-US"/>
+              </w:rPr>
+            </w:pPr>
+          </w:p>
+        </w:tc>
+        <w:tc>
+          <w:tcPr>
+            <w:tcW w:w="1667" w:type="dxa"/>
+          </w:tcPr>
+          <w:p>
+            <w:pPr>
+              <w:cnfStyle w:val="000000100000" w:firstRow="0" w:lastRow="0" w:firstColumn="0" w:lastColumn="0" w:oddVBand="0" w:evenVBand="0" w:oddHBand="1" w:evenHBand="0" w:firstRowFirstColumn="0" w:firstRowLastColumn="0" w:lastRowFirstColumn="0" w:lastRowLastColumn="0"/>
               <w:rPr>
                 <w:lang w:val="en-US"/>
               </w:rPr>
@@ -2024,8 +2155,6 @@
           <w:lang w:val="en-US"/>
         </w:rPr>
       </w:pPr>
-      <w:bookmarkStart w:id="0" w:name="_GoBack"/>
-      <w:bookmarkEnd w:id="0"/>
     </w:p>
     <w:sectPr>
       <w:pgSz w:w="12240" w:h="15840"/>

</xml_diff>